<commit_message>
have finished parts from product perspective to user characteristics for requirments document
</commit_message>
<xml_diff>
--- a/CS461_Group_65/Fall2017/Requirements_Document/final_p1_edit/proj_req.docx
+++ b/CS461_Group_65/Fall2017/Requirements_Document/final_p1_edit/proj_req.docx
@@ -4,8 +4,13 @@
   <w:body>
     <w:p>
       <w:r>
-        <w:t>1. Intoduction</w:t>
-      </w:r>
+        <w:t xml:space="preserve">1. </w:t>
+      </w:r>
+      <w:proofErr w:type="spellStart"/>
+      <w:r>
+        <w:t>Intoduction</w:t>
+      </w:r>
+      <w:proofErr w:type="spellEnd"/>
       <w:r>
         <w:br/>
       </w:r>
@@ -36,7 +41,15 @@
         <w:t>The purpose of this requi</w:t>
       </w:r>
       <w:r>
-        <w:t>rements document is to bring clarity to the project by indicating what the hardline requirements are for the project to be considered a success. This will be done with the consideration that the desired end product may not be achievable and as a result will be treated as a form of research project or proof of concept.</w:t>
+        <w:t xml:space="preserve">rements document is to bring clarity to the project by indicating what the hardline requirements are for the project to be considered a success. This will be done with the consideration that the desired </w:t>
+      </w:r>
+      <w:proofErr w:type="gramStart"/>
+      <w:r>
+        <w:t>end product</w:t>
+      </w:r>
+      <w:proofErr w:type="gramEnd"/>
+      <w:r>
+        <w:t xml:space="preserve"> may not be achievable and as a result will be treated as a form of research project or proof of concept.</w:t>
       </w:r>
     </w:p>
     <w:p>
@@ -112,7 +125,15 @@
     <w:p/>
     <w:p>
       <w:r>
-        <w:t xml:space="preserve">This project will be capable of analyzing a submitted form to locate its signature box and check to see if it has been signed. </w:t>
+        <w:t xml:space="preserve">This project will </w:t>
+      </w:r>
+      <w:proofErr w:type="gramStart"/>
+      <w:r>
+        <w:t>be capable of analyzing</w:t>
+      </w:r>
+      <w:proofErr w:type="gramEnd"/>
+      <w:r>
+        <w:t xml:space="preserve"> a submitted form to locate its signature box and check to see if it has been signed. </w:t>
       </w:r>
       <w:r>
         <w:t xml:space="preserve">It will also </w:t>
@@ -195,7 +216,15 @@
     <w:p/>
     <w:p>
       <w:r>
-        <w:t>Open source AI is a free to access platform in which the code can be used and implemented as seen fit by the operator. OpenCV is a popular image processing example of this as well as TensorFlow and DL4j.</w:t>
+        <w:t xml:space="preserve">Open source AI is a free to access platform in which the code can be used and implemented as seen fit by the operator. OpenCV is a popular image processing example of this as well as </w:t>
+      </w:r>
+      <w:proofErr w:type="spellStart"/>
+      <w:r>
+        <w:t>TensorFlow</w:t>
+      </w:r>
+      <w:proofErr w:type="spellEnd"/>
+      <w:r>
+        <w:t xml:space="preserve"> and DL4j.</w:t>
       </w:r>
       <w:r>
         <w:t xml:space="preserve"> </w:t>
@@ -272,7 +301,15 @@
     <w:p/>
     <w:p>
       <w:r>
-        <w:t>The remainder of the requirements document will contain a greater look into what precisely the project entails. This is going to involve looking at where the project stands for CDK and how it will be utilize</w:t>
+        <w:t xml:space="preserve">The remainder of the requirements document will contain a greater </w:t>
+      </w:r>
+      <w:proofErr w:type="gramStart"/>
+      <w:r>
+        <w:t>look into</w:t>
+      </w:r>
+      <w:proofErr w:type="gramEnd"/>
+      <w:r>
+        <w:t xml:space="preserve"> what precisely the project entails. This is going to involve looking at where the project stands for CDK and how it will be utilize</w:t>
       </w:r>
       <w:r>
         <w:t xml:space="preserve">d as well as the products functions and characteristics for a user. </w:t>
@@ -300,70 +337,253 @@
       </w:r>
       <w:r>
         <w:t>After that there will be a section on specific requirements that will bring mention to potential interfacing concerns as well as performance metrics and standards compliance.</w:t>
+      </w:r>
+    </w:p>
+    <w:p>
+      <w:r>
+        <w:br/>
+        <w:t>2. Overall Description</w:t>
+      </w:r>
+      <w:r>
+        <w:br/>
+      </w:r>
+      <w:r>
+        <w:tab/>
+        <w:t>2.1 Product Perspective</w:t>
+      </w:r>
+      <w:r>
+        <w:br/>
+      </w:r>
+      <w:r>
+        <w:tab/>
+      </w:r>
+      <w:r>
+        <w:tab/>
+        <w:t>a) Indicate if this product is standalone or to be integrated</w:t>
+      </w:r>
+    </w:p>
+    <w:p>
+      <w:r>
+        <w:t xml:space="preserve">The main and stretch goal of this project is building independent software. </w:t>
+      </w:r>
+      <w:r>
+        <w:t xml:space="preserve">The purpose of this project is to explore potential of A.I. and building foundation of </w:t>
+      </w:r>
+      <w:r>
+        <w:t>Global CDK</w:t>
+      </w:r>
+      <w:r>
+        <w:t>’s own platform.</w:t>
+      </w:r>
+    </w:p>
+    <w:p>
+      <w:r>
+        <w:lastRenderedPageBreak/>
+        <w:tab/>
+      </w:r>
+      <w:r>
+        <w:tab/>
+        <w:t>b) Depict how the software operates within various constraints</w:t>
+      </w:r>
+    </w:p>
+    <w:p>
+      <w:r>
+        <w:t xml:space="preserve">The signature detection software and driver’s license validation software must support various personal computers such as desktop computer, laptop computer, and tablet computer. </w:t>
+      </w:r>
+      <w:r>
+        <w:t xml:space="preserve">The software will first take set of documents or photo. Then, it will compute the data and give result or feedback to user. The software </w:t>
+      </w:r>
+      <w:r>
+        <w:t>needs to be r</w:t>
+      </w:r>
+      <w:r>
+        <w:t>obust</w:t>
+      </w:r>
+      <w:r>
+        <w:t xml:space="preserve"> enough to compute</w:t>
+      </w:r>
+      <w:r>
+        <w:t xml:space="preserve"> large set of data.</w:t>
+      </w:r>
+      <w:r>
+        <w:t xml:space="preserve"> </w:t>
+      </w:r>
+      <w:r>
+        <w:t>Similarly, Vehicle model detection software must also support various personal computers and robust to evaluate large data.</w:t>
+      </w:r>
+      <w:r>
+        <w:t xml:space="preserve"> However, it must also support portable devices with camera such as phone and tablet pc. </w:t>
+      </w:r>
+      <w:r>
+        <w:t xml:space="preserve">Software should first take photo from camera. Then, it </w:t>
+      </w:r>
+      <w:r>
+        <w:t>evaluates the photo and give model number.</w:t>
+      </w:r>
+    </w:p>
+    <w:p>
+      <w:r>
+        <w:br/>
+      </w:r>
+      <w:r>
+        <w:tab/>
+        <w:t xml:space="preserve">2.2 </w:t>
+      </w:r>
+      <w:r>
+        <w:t>Product Functions</w:t>
+      </w:r>
+    </w:p>
+    <w:p>
+      <w:r>
+        <w:t>Main goal</w:t>
+      </w:r>
+    </w:p>
+    <w:p>
+      <w:pPr>
+        <w:rPr>
+          <w:rFonts w:hint="eastAsia"/>
+          <w:lang w:eastAsia="ko-KR"/>
+        </w:rPr>
+      </w:pPr>
+      <w:r>
+        <w:t>Signature detection software: The function of this software is detecting the location of the signature box and determine whether it is signed or unsigned.</w:t>
+      </w:r>
+      <w:r>
+        <w:rPr>
+          <w:lang w:eastAsia="ko-KR"/>
+        </w:rPr>
+        <w:t xml:space="preserve"> </w:t>
+      </w:r>
+      <w:r>
+        <w:rPr>
+          <w:lang w:eastAsia="ko-KR"/>
+        </w:rPr>
+        <w:t>If document is unsigned, software must provide information of number and location of missing signature.</w:t>
+      </w:r>
+      <w:r>
+        <w:t xml:space="preserve"> Also, it must </w:t>
+      </w:r>
+      <w:r>
+        <w:t>validate the</w:t>
+      </w:r>
+      <w:r>
+        <w:t xml:space="preserve"> signature. This mean</w:t>
+      </w:r>
+      <w:r>
+        <w:t>s</w:t>
+      </w:r>
+      <w:r>
+        <w:t xml:space="preserve"> software must </w:t>
+      </w:r>
+      <w:r>
+        <w:rPr>
+          <w:rFonts w:hint="eastAsia"/>
+          <w:lang w:eastAsia="ko-KR"/>
+        </w:rPr>
+        <w:t>d</w:t>
+      </w:r>
+      <w:r>
+        <w:rPr>
+          <w:lang w:eastAsia="ko-KR"/>
+        </w:rPr>
+        <w:t>istinguish</w:t>
+      </w:r>
+      <w:r>
+        <w:rPr>
+          <w:lang w:eastAsia="ko-KR"/>
+        </w:rPr>
+        <w:t xml:space="preserve"> between proper</w:t>
+      </w:r>
+      <w:r>
+        <w:rPr>
+          <w:lang w:eastAsia="ko-KR"/>
+        </w:rPr>
+        <w:t xml:space="preserve"> signature and </w:t>
+      </w:r>
+      <w:r>
+        <w:rPr>
+          <w:lang w:eastAsia="ko-KR"/>
+        </w:rPr>
+        <w:t xml:space="preserve">mark or </w:t>
+      </w:r>
+      <w:r>
+        <w:rPr>
+          <w:lang w:eastAsia="ko-KR"/>
+        </w:rPr>
+        <w:t xml:space="preserve">drawing. </w:t>
+      </w:r>
+    </w:p>
+    <w:p>
+      <w:r>
+        <w:t>Stretch goal</w:t>
+      </w:r>
+    </w:p>
+    <w:p>
+      <w:r>
+        <w:t>License validation software:</w:t>
+      </w:r>
+      <w:r>
+        <w:t xml:space="preserve"> </w:t>
+      </w:r>
+      <w:r>
+        <w:t>This software must validate whether given photo is driver’s license or not. First, it must validate the format of driver’s license and check legal information.</w:t>
+      </w:r>
+    </w:p>
+    <w:p>
+      <w:r>
+        <w:t>Vehicle model detection software:</w:t>
+      </w:r>
+      <w:r>
+        <w:t xml:space="preserve"> </w:t>
+      </w:r>
+      <w:r>
+        <w:t xml:space="preserve">Vehicle model detection software must be able to determine the </w:t>
+      </w:r>
+      <w:r>
+        <w:t xml:space="preserve">specific </w:t>
+      </w:r>
+      <w:r>
+        <w:t xml:space="preserve">model number from appearance of the vehicle. </w:t>
+      </w:r>
+      <w:r>
+        <w:t>Software will first take photos or video of vehicle taken from different angle.</w:t>
+      </w:r>
+      <w:r>
+        <w:t xml:space="preserve"> It will determine vehicle model by narrowing down the information. For example, software will search sequentially for type, brand, model, and edition.</w:t>
+      </w:r>
+      <w:r>
+        <w:br/>
+      </w:r>
+      <w:r>
+        <w:tab/>
+        <w:t>2.3 User Characteristics</w:t>
+      </w:r>
+    </w:p>
+    <w:p>
+      <w:r>
+        <w:t xml:space="preserve">The main user of the software is vehicle retailer. They have very little or no knowledge on artificial intelligence. Therefore, software must be designed </w:t>
+      </w:r>
+      <w:r>
+        <w:t>as black box model</w:t>
+      </w:r>
+      <w:r>
+        <w:t>.</w:t>
+      </w:r>
+      <w:r>
+        <w:t xml:space="preserve"> Also, interface must be user friendly. The software must just require user to provide the data that user wants to compute.</w:t>
       </w:r>
       <w:bookmarkStart w:id="0" w:name="_GoBack"/>
       <w:bookmarkEnd w:id="0"/>
-    </w:p>
-    <w:p>
-      <w:r>
-        <w:br/>
-        <w:t>2. Overall Description</w:t>
-      </w:r>
-      <w:r>
-        <w:br/>
-      </w:r>
-      <w:r>
-        <w:tab/>
-        <w:t>2.1 Product Perspective</w:t>
-      </w:r>
-      <w:r>
-        <w:br/>
-      </w:r>
-      <w:r>
-        <w:tab/>
-      </w:r>
-      <w:r>
-        <w:tab/>
-        <w:t>a) Indicate if this product is standalone or to be integrated</w:t>
-      </w:r>
-      <w:r>
-        <w:br/>
-      </w:r>
-      <w:r>
-        <w:tab/>
-      </w:r>
-      <w:r>
-        <w:tab/>
-        <w:t>b) Depict how the software operates within various constraints</w:t>
-      </w:r>
-      <w:r>
-        <w:br/>
-      </w:r>
-      <w:r>
-        <w:tab/>
-        <w:t xml:space="preserve">2.2 </w:t>
-      </w:r>
-      <w:r>
-        <w:t>Product Functions</w:t>
-      </w:r>
-      <w:r>
-        <w:br/>
-      </w:r>
-      <w:r>
-        <w:tab/>
-        <w:t>2.3 User Characteristics</w:t>
-      </w:r>
-      <w:r>
-        <w:br/>
-      </w:r>
-      <w:r>
-        <w:lastRenderedPageBreak/>
+      <w:r>
+        <w:br/>
         <w:t xml:space="preserve"> </w:t>
       </w:r>
       <w:r>
         <w:tab/>
         <w:t>2.4 Constraints</w:t>
       </w:r>
+    </w:p>
+    <w:p>
       <w:r>
         <w:br/>
         <w:t xml:space="preserve"> </w:t>
@@ -412,7 +632,7 @@
   <w:docDefaults>
     <w:rPrDefault>
       <w:rPr>
-        <w:rFonts w:asciiTheme="minorHAnsi" w:eastAsiaTheme="minorHAnsi" w:hAnsiTheme="minorHAnsi" w:cstheme="minorBidi"/>
+        <w:rFonts w:asciiTheme="minorHAnsi" w:eastAsiaTheme="minorEastAsia" w:hAnsiTheme="minorHAnsi" w:cstheme="minorBidi"/>
         <w:sz w:val="22"/>
         <w:szCs w:val="22"/>
         <w:lang w:val="en-US" w:eastAsia="en-US" w:bidi="ar-SA"/>
@@ -832,6 +1052,17 @@
     <w:semiHidden/>
     <w:unhideWhenUsed/>
   </w:style>
+  <w:style w:type="paragraph" w:styleId="ListParagraph">
+    <w:name w:val="List Paragraph"/>
+    <w:basedOn w:val="Normal"/>
+    <w:uiPriority w:val="34"/>
+    <w:qFormat/>
+    <w:rsid w:val="00B1186B"/>
+    <w:pPr>
+      <w:ind w:left="720"/>
+      <w:contextualSpacing/>
+    </w:pPr>
+  </w:style>
 </w:styles>
 </file>
 

</xml_diff>